<commit_message>
Base de datos actualizada
</commit_message>
<xml_diff>
--- a/Proyecto de Ingenieria Web.docx
+++ b/Proyecto de Ingenieria Web.docx
@@ -50,8 +50,14 @@
           <w:ilvl w:val="1"/>
           <w:numId w:val="5"/>
         </w:numPr>
-      </w:pPr>
-      <w:r>
+        <w:rPr>
+          <w:strike/>
+        </w:rPr>
+      </w:pPr>
+      <w:r>
+        <w:rPr>
+          <w:strike/>
+        </w:rPr>
         <w:t>Un carrusel de artículos.</w:t>
       </w:r>
     </w:p>
@@ -62,8 +68,14 @@
           <w:ilvl w:val="1"/>
           <w:numId w:val="5"/>
         </w:numPr>
-      </w:pPr>
-      <w:r>
+        <w:rPr>
+          <w:strike/>
+        </w:rPr>
+      </w:pPr>
+      <w:r>
+        <w:rPr>
+          <w:strike/>
+        </w:rPr>
         <w:t>Un menú de categorías de artículos</w:t>
       </w:r>
     </w:p>
@@ -100,140 +112,171 @@
           <w:ilvl w:val="1"/>
           <w:numId w:val="5"/>
         </w:numPr>
-      </w:pPr>
-      <w:r>
+        <w:rPr>
+          <w:strike/>
+        </w:rPr>
+      </w:pPr>
+      <w:r>
+        <w:rPr>
+          <w:strike/>
+        </w:rPr>
         <w:t>Logo de la compañía.</w:t>
+      </w:r>
+    </w:p>
+    <w:p>
+      <w:pPr>
+        <w:pStyle w:val="Prrafodelista"/>
+        <w:numPr>
+          <w:ilvl w:val="1"/>
+          <w:numId w:val="5"/>
+        </w:numPr>
+        <w:rPr>
+          <w:strike/>
+        </w:rPr>
+      </w:pPr>
+      <w:r>
+        <w:rPr>
+          <w:strike/>
+        </w:rPr>
+        <w:t>Enlace para registrarse en el sistema.</w:t>
+      </w:r>
+    </w:p>
+    <w:p>
+      <w:pPr>
+        <w:pStyle w:val="Prrafodelista"/>
+        <w:numPr>
+          <w:ilvl w:val="1"/>
+          <w:numId w:val="5"/>
+        </w:numPr>
+        <w:rPr>
+          <w:strike/>
+        </w:rPr>
+      </w:pPr>
+      <w:r>
+        <w:rPr>
+          <w:strike/>
+        </w:rPr>
+        <w:t>Una sección de artículos populares.</w:t>
+      </w:r>
+    </w:p>
+    <w:p>
+      <w:pPr>
+        <w:pStyle w:val="Prrafodelista"/>
+        <w:numPr>
+          <w:ilvl w:val="1"/>
+          <w:numId w:val="5"/>
+        </w:numPr>
+        <w:rPr>
+          <w:strike/>
+        </w:rPr>
+      </w:pPr>
+      <w:r>
+        <w:rPr>
+          <w:strike/>
+        </w:rPr>
+        <w:t>Pie de pagina con otros enlaces.</w:t>
+      </w:r>
+    </w:p>
+    <w:p>
+      <w:pPr>
+        <w:pStyle w:val="Prrafodelista"/>
+        <w:numPr>
+          <w:ilvl w:val="0"/>
+          <w:numId w:val="5"/>
+        </w:numPr>
+      </w:pPr>
+      <w:r>
+        <w:t>Tendrá una sección para registrar usuarios</w:t>
+      </w:r>
+      <w:r>
+        <w:t xml:space="preserve">/ nombre, edad, dirección, correo, y </w:t>
+      </w:r>
+      <w:r>
+        <w:t>teléfono</w:t>
+      </w:r>
+    </w:p>
+    <w:p>
+      <w:pPr>
+        <w:pStyle w:val="Prrafodelista"/>
+        <w:numPr>
+          <w:ilvl w:val="0"/>
+          <w:numId w:val="5"/>
+        </w:numPr>
+        <w:rPr>
+          <w:strike/>
+        </w:rPr>
+      </w:pPr>
+      <w:r>
+        <w:rPr>
+          <w:strike/>
+        </w:rPr>
+        <w:t>Tendrá una sección para acceder al sistema utilizando un usuario.</w:t>
+      </w:r>
+    </w:p>
+    <w:p>
+      <w:pPr>
+        <w:pStyle w:val="Prrafodelista"/>
+        <w:numPr>
+          <w:ilvl w:val="0"/>
+          <w:numId w:val="5"/>
+        </w:numPr>
+      </w:pPr>
+      <w:r>
+        <w:t>Tener una sección solo accesible a los administradores del sistema. Esta  debe de estar protegida con un usuario y contraseña.</w:t>
+      </w:r>
+    </w:p>
+    <w:p>
+      <w:pPr>
+        <w:pStyle w:val="Prrafodelista"/>
+        <w:numPr>
+          <w:ilvl w:val="0"/>
+          <w:numId w:val="5"/>
+        </w:numPr>
+      </w:pPr>
+      <w:r>
+        <w:t>Tendrá un modulo desde el cual se podrán configurar las diferentes categorías de artículos</w:t>
+      </w:r>
+      <w:r>
+        <w:t>/ para actualizar las categorías.</w:t>
+      </w:r>
+    </w:p>
+    <w:p>
+      <w:pPr>
+        <w:pStyle w:val="Prrafodelista"/>
+        <w:numPr>
+          <w:ilvl w:val="0"/>
+          <w:numId w:val="5"/>
+        </w:numPr>
+      </w:pPr>
+      <w:r>
+        <w:t>Tendrá un modulo desde el cual se podrán configurar los artículos</w:t>
+      </w:r>
+    </w:p>
+    <w:p>
+      <w:pPr>
+        <w:pStyle w:val="Prrafodelista"/>
+        <w:numPr>
+          <w:ilvl w:val="1"/>
+          <w:numId w:val="5"/>
+        </w:numPr>
+      </w:pPr>
+      <w:r>
+        <w:t>Se pueden generar artículos Individualmente</w:t>
+      </w:r>
+    </w:p>
+    <w:p>
+      <w:pPr>
+        <w:pStyle w:val="Prrafodelista"/>
+        <w:numPr>
+          <w:ilvl w:val="1"/>
+          <w:numId w:val="5"/>
+        </w:numPr>
+      </w:pPr>
+      <w:r>
+        <w:t>Se pueden generar artículos desde un archivo .CSV</w:t>
       </w:r>
       <w:bookmarkStart w:id="0" w:name="_GoBack"/>
       <w:bookmarkEnd w:id="0"/>
-    </w:p>
-    <w:p>
-      <w:pPr>
-        <w:pStyle w:val="Prrafodelista"/>
-        <w:numPr>
-          <w:ilvl w:val="1"/>
-          <w:numId w:val="5"/>
-        </w:numPr>
-      </w:pPr>
-      <w:r>
-        <w:t>Enlace para registrarse en el sistema.</w:t>
-      </w:r>
-    </w:p>
-    <w:p>
-      <w:pPr>
-        <w:pStyle w:val="Prrafodelista"/>
-        <w:numPr>
-          <w:ilvl w:val="1"/>
-          <w:numId w:val="5"/>
-        </w:numPr>
-      </w:pPr>
-      <w:r>
-        <w:t>Una sección de artículos populares.</w:t>
-      </w:r>
-    </w:p>
-    <w:p>
-      <w:pPr>
-        <w:pStyle w:val="Prrafodelista"/>
-        <w:numPr>
-          <w:ilvl w:val="1"/>
-          <w:numId w:val="5"/>
-        </w:numPr>
-      </w:pPr>
-      <w:r>
-        <w:t>Pie de pagina con otros enlaces.</w:t>
-      </w:r>
-    </w:p>
-    <w:p>
-      <w:pPr>
-        <w:pStyle w:val="Prrafodelista"/>
-        <w:numPr>
-          <w:ilvl w:val="0"/>
-          <w:numId w:val="5"/>
-        </w:numPr>
-      </w:pPr>
-      <w:r>
-        <w:t>Tendrá una sección para registrar usuarios</w:t>
-      </w:r>
-      <w:r>
-        <w:t xml:space="preserve">/ nombre, edad, dirección, correo, y </w:t>
-      </w:r>
-      <w:proofErr w:type="spellStart"/>
-      <w:r>
-        <w:t>telefono</w:t>
-      </w:r>
-      <w:proofErr w:type="spellEnd"/>
-    </w:p>
-    <w:p>
-      <w:pPr>
-        <w:pStyle w:val="Prrafodelista"/>
-        <w:numPr>
-          <w:ilvl w:val="0"/>
-          <w:numId w:val="5"/>
-        </w:numPr>
-      </w:pPr>
-      <w:r>
-        <w:t>Tendrá una sección para acceder al sistema utilizando un usuario.</w:t>
-      </w:r>
-    </w:p>
-    <w:p>
-      <w:pPr>
-        <w:pStyle w:val="Prrafodelista"/>
-        <w:numPr>
-          <w:ilvl w:val="0"/>
-          <w:numId w:val="5"/>
-        </w:numPr>
-      </w:pPr>
-      <w:r>
-        <w:t>Tener una sección solo accesible a los administradores del sistema. Esta  debe de estar protegida con un usuario y contraseña.</w:t>
-      </w:r>
-    </w:p>
-    <w:p>
-      <w:pPr>
-        <w:pStyle w:val="Prrafodelista"/>
-        <w:numPr>
-          <w:ilvl w:val="0"/>
-          <w:numId w:val="5"/>
-        </w:numPr>
-      </w:pPr>
-      <w:r>
-        <w:t>Tendrá un modulo desde el cual se podrán configurar las diferentes categorías de artículos</w:t>
-      </w:r>
-    </w:p>
-    <w:p>
-      <w:pPr>
-        <w:pStyle w:val="Prrafodelista"/>
-        <w:numPr>
-          <w:ilvl w:val="0"/>
-          <w:numId w:val="5"/>
-        </w:numPr>
-      </w:pPr>
-      <w:r>
-        <w:t>Tendrá un modulo desde el cual se podrán configurar los artículos</w:t>
-      </w:r>
-    </w:p>
-    <w:p>
-      <w:pPr>
-        <w:pStyle w:val="Prrafodelista"/>
-        <w:numPr>
-          <w:ilvl w:val="1"/>
-          <w:numId w:val="5"/>
-        </w:numPr>
-      </w:pPr>
-      <w:r>
-        <w:t>Se pueden generar artículos Individualmente</w:t>
-      </w:r>
-    </w:p>
-    <w:p>
-      <w:pPr>
-        <w:pStyle w:val="Prrafodelista"/>
-        <w:numPr>
-          <w:ilvl w:val="1"/>
-          <w:numId w:val="5"/>
-        </w:numPr>
-      </w:pPr>
-      <w:r>
-        <w:t>Se pueden generar artículos desde un archivo .CSV</w:t>
-      </w:r>
     </w:p>
     <w:p>
       <w:pPr>
@@ -783,10 +826,7 @@
       <w:t>1</w:t>
     </w:r>
     <w:r>
-      <w:t>: “</w:t>
-    </w:r>
-    <w:r>
-      <w:t>Tienda en Linea</w:t>
+      <w:t>: “Tienda en Linea</w:t>
     </w:r>
     <w:r>
       <w:t xml:space="preserve">” </w:t>

</xml_diff>

<commit_message>
vista de perdidos de usuarios
</commit_message>
<xml_diff>
--- a/Proyecto de Ingenieria Web.docx
+++ b/Proyecto de Ingenieria Web.docx
@@ -88,18 +88,10 @@
         </w:numPr>
       </w:pPr>
       <w:r>
-        <w:t xml:space="preserve">Un sección de </w:t>
-      </w:r>
-      <w:proofErr w:type="gramStart"/>
-      <w:r>
-        <w:t>controles.</w:t>
-      </w:r>
-      <w:r>
-        <w:t>/</w:t>
-      </w:r>
-      <w:proofErr w:type="gramEnd"/>
-      <w:r>
-        <w:t>formas de ordenar los productos</w:t>
+        <w:t>Un sección de controles.</w:t>
+      </w:r>
+      <w:r>
+        <w:t>/formas de ordenar los productos</w:t>
       </w:r>
       <w:r>
         <w:t xml:space="preserve"> </w:t>
@@ -240,21 +232,7 @@
         <w:rPr>
           <w:strike/>
         </w:rPr>
-        <w:t xml:space="preserve">Tener una sección solo accesible a los administradores del sistema. </w:t>
-      </w:r>
-      <w:proofErr w:type="gramStart"/>
-      <w:r>
-        <w:rPr>
-          <w:strike/>
-        </w:rPr>
-        <w:t>Esta  debe</w:t>
-      </w:r>
-      <w:proofErr w:type="gramEnd"/>
-      <w:r>
-        <w:rPr>
-          <w:strike/>
-        </w:rPr>
-        <w:t xml:space="preserve"> de estar protegida con un usuario y contraseña.</w:t>
+        <w:t>Tener una sección solo accesible a los administradores del sistema. Esta  debe de estar protegida con un usuario y contraseña.</w:t>
       </w:r>
     </w:p>
     <w:p>
@@ -279,8 +257,14 @@
           <w:ilvl w:val="0"/>
           <w:numId w:val="5"/>
         </w:numPr>
-      </w:pPr>
-      <w:r>
+        <w:rPr>
+          <w:strike/>
+        </w:rPr>
+      </w:pPr>
+      <w:r>
+        <w:rPr>
+          <w:strike/>
+        </w:rPr>
         <w:t>Tendrá un modulo desde el cual se podrán configurar los artículos</w:t>
       </w:r>
     </w:p>
@@ -291,8 +275,14 @@
           <w:ilvl w:val="1"/>
           <w:numId w:val="5"/>
         </w:numPr>
-      </w:pPr>
-      <w:r>
+        <w:rPr>
+          <w:strike/>
+        </w:rPr>
+      </w:pPr>
+      <w:r>
+        <w:rPr>
+          <w:strike/>
+        </w:rPr>
         <w:t>Se pueden generar artículos Individualmente</w:t>
       </w:r>
     </w:p>
@@ -303,8 +293,14 @@
           <w:ilvl w:val="1"/>
           <w:numId w:val="5"/>
         </w:numPr>
-      </w:pPr>
-      <w:r>
+        <w:rPr>
+          <w:strike/>
+        </w:rPr>
+      </w:pPr>
+      <w:r>
+        <w:rPr>
+          <w:strike/>
+        </w:rPr>
         <w:t>Se pueden generar artículos desde un archivo .CSV</w:t>
       </w:r>
     </w:p>
@@ -315,8 +311,14 @@
           <w:ilvl w:val="1"/>
           <w:numId w:val="5"/>
         </w:numPr>
-      </w:pPr>
-      <w:r>
+        <w:rPr>
+          <w:strike/>
+        </w:rPr>
+      </w:pPr>
+      <w:r>
+        <w:rPr>
+          <w:strike/>
+        </w:rPr>
         <w:t>Los datos de los artículos podrán variar de acuerdo a las necesidades de la tienda. Y a los requerimientos del programa.</w:t>
       </w:r>
     </w:p>
@@ -474,86 +476,111 @@
       </w:r>
       <w:r>
         <w:t xml:space="preserve">Esta se </w:t>
+      </w:r>
+      <w:r>
+        <w:t>utilizará</w:t>
+      </w:r>
+      <w:r>
+        <w:t xml:space="preserve"> para los productos populares.</w:t>
+      </w:r>
+    </w:p>
+    <w:p>
+      <w:pPr>
+        <w:pStyle w:val="Prrafodelista"/>
+        <w:numPr>
+          <w:ilvl w:val="0"/>
+          <w:numId w:val="5"/>
+        </w:numPr>
+        <w:rPr>
+          <w:strike/>
+        </w:rPr>
+      </w:pPr>
+      <w:r>
+        <w:rPr>
+          <w:strike/>
+        </w:rPr>
+        <w:t xml:space="preserve">El administrador podrá Moderar los comentarios que pongan los diferentes usuarios. </w:t>
+      </w:r>
+    </w:p>
+    <w:p>
+      <w:pPr>
+        <w:pStyle w:val="Prrafodelista"/>
+        <w:numPr>
+          <w:ilvl w:val="0"/>
+          <w:numId w:val="5"/>
+        </w:numPr>
+        <w:rPr>
+          <w:strike/>
+        </w:rPr>
+      </w:pPr>
+      <w:r>
+        <w:rPr>
+          <w:strike/>
+        </w:rPr>
+        <w:t xml:space="preserve">Sera posible realizar pedidos individuales de productos. </w:t>
+      </w:r>
+    </w:p>
+    <w:p>
+      <w:pPr>
+        <w:pStyle w:val="Prrafodelista"/>
+        <w:numPr>
+          <w:ilvl w:val="1"/>
+          <w:numId w:val="5"/>
+        </w:numPr>
+        <w:rPr>
+          <w:strike/>
+        </w:rPr>
+      </w:pPr>
+      <w:r>
+        <w:rPr>
+          <w:strike/>
+        </w:rPr>
+        <w:t>El lista</w:t>
       </w:r>
       <w:bookmarkStart w:id="0" w:name="_GoBack"/>
       <w:bookmarkEnd w:id="0"/>
       <w:r>
-        <w:t>utilizará</w:t>
-      </w:r>
-      <w:r>
-        <w:t xml:space="preserve"> para los productos populares.</w:t>
-      </w:r>
-    </w:p>
-    <w:p>
-      <w:pPr>
-        <w:pStyle w:val="Prrafodelista"/>
-        <w:numPr>
-          <w:ilvl w:val="0"/>
-          <w:numId w:val="5"/>
-        </w:numPr>
-        <w:rPr>
-          <w:strike/>
-        </w:rPr>
-      </w:pPr>
-      <w:r>
-        <w:rPr>
-          <w:strike/>
-        </w:rPr>
-        <w:t xml:space="preserve">El administrador podrá Moderar los comentarios que pongan los diferentes usuarios. </w:t>
-      </w:r>
-    </w:p>
-    <w:p>
-      <w:pPr>
-        <w:pStyle w:val="Prrafodelista"/>
-        <w:numPr>
-          <w:ilvl w:val="0"/>
-          <w:numId w:val="5"/>
-        </w:numPr>
-      </w:pPr>
-      <w:r>
-        <w:t xml:space="preserve">Sera posible realizar pedidos individuales de productos. </w:t>
-      </w:r>
-    </w:p>
-    <w:p>
-      <w:pPr>
-        <w:pStyle w:val="Prrafodelista"/>
-        <w:numPr>
-          <w:ilvl w:val="1"/>
-          <w:numId w:val="5"/>
-        </w:numPr>
-      </w:pPr>
-      <w:r>
-        <w:t xml:space="preserve">El listado de estos se podrá observar desde la pantalla de administración. </w:t>
-      </w:r>
-    </w:p>
-    <w:p>
-      <w:pPr>
-        <w:pStyle w:val="Prrafodelista"/>
-        <w:numPr>
-          <w:ilvl w:val="0"/>
-          <w:numId w:val="5"/>
-        </w:numPr>
-      </w:pPr>
-      <w:r>
+        <w:rPr>
+          <w:strike/>
+        </w:rPr>
+        <w:t xml:space="preserve">do de estos se podrá observar desde la pantalla de administración. </w:t>
+      </w:r>
+    </w:p>
+    <w:p>
+      <w:pPr>
+        <w:pStyle w:val="Prrafodelista"/>
+        <w:numPr>
+          <w:ilvl w:val="0"/>
+          <w:numId w:val="5"/>
+        </w:numPr>
+        <w:rPr>
+          <w:strike/>
+        </w:rPr>
+      </w:pPr>
+      <w:r>
+        <w:rPr>
+          <w:strike/>
+        </w:rPr>
         <w:lastRenderedPageBreak/>
         <w:t>El sistema contará</w:t>
       </w:r>
       <w:r>
+        <w:rPr>
+          <w:strike/>
+        </w:rPr>
         <w:t xml:space="preserve"> con un inventario de artículos, si los </w:t>
       </w:r>
       <w:r>
+        <w:rPr>
+          <w:strike/>
+        </w:rPr>
         <w:t>artículos se acaban los mostrará</w:t>
       </w:r>
       <w:r>
-        <w:t xml:space="preserve"> en </w:t>
-      </w:r>
-      <w:proofErr w:type="gramStart"/>
-      <w:r>
-        <w:t>catalogo</w:t>
-      </w:r>
-      <w:proofErr w:type="gramEnd"/>
-      <w:r>
-        <w:t xml:space="preserve"> pero estos ya no se podrán ordenar.  </w:t>
+        <w:rPr>
+          <w:strike/>
+        </w:rPr>
+        <w:t xml:space="preserve"> en catalogo pero estos ya no se podrán ordenar.  </w:t>
       </w:r>
     </w:p>
     <w:p>
@@ -691,15 +718,7 @@
         </w:numPr>
       </w:pPr>
       <w:r>
-        <w:t xml:space="preserve">Si es individual el profesor dará oportunidad de dejar algunas partes sin implementar, se </w:t>
-      </w:r>
-      <w:proofErr w:type="gramStart"/>
-      <w:r>
-        <w:t>negociara</w:t>
-      </w:r>
-      <w:proofErr w:type="gramEnd"/>
-      <w:r>
-        <w:t xml:space="preserve"> de acuerdo a la habilidad del estudiante.</w:t>
+        <w:t>Si es individual el profesor dará oportunidad de dejar algunas partes sin implementar, se negociara de acuerdo a la habilidad del estudiante.</w:t>
       </w:r>
     </w:p>
     <w:p>
@@ -819,15 +838,7 @@
         </w:numPr>
       </w:pPr>
       <w:r>
-        <w:t xml:space="preserve">Código fuente de todo el proyecto, HTML, JS, CSS, PHP o C#, SQL para genera tablas y cualquier otro lenguaje utilizado. Si es necesario compilar el proyecto no incluir los binarios de los mismos. Salvo que estos sean librerías externas. Esto se </w:t>
-      </w:r>
-      <w:proofErr w:type="gramStart"/>
-      <w:r>
-        <w:t>entregara</w:t>
-      </w:r>
-      <w:proofErr w:type="gramEnd"/>
-      <w:r>
-        <w:t xml:space="preserve"> en el repositorio del Alumno. </w:t>
+        <w:t xml:space="preserve">Código fuente de todo el proyecto, HTML, JS, CSS, PHP o C#, SQL para genera tablas y cualquier otro lenguaje utilizado. Si es necesario compilar el proyecto no incluir los binarios de los mismos. Salvo que estos sean librerías externas. Esto se entregara en el repositorio del Alumno. </w:t>
       </w:r>
     </w:p>
     <w:p>

</xml_diff>

<commit_message>
administrar pedidos y mostrar pedidos en admin
</commit_message>
<xml_diff>
--- a/Proyecto de Ingenieria Web.docx
+++ b/Proyecto de Ingenieria Web.docx
@@ -39,8 +39,16 @@
           <w:numId w:val="5"/>
         </w:numPr>
       </w:pPr>
-      <w:r>
-        <w:t>Realizar una pagina principal en la cual se encuentren los siguientes elementos.</w:t>
+      <w:bookmarkStart w:id="0" w:name="_GoBack"/>
+      <w:r>
+        <w:rPr>
+          <w:strike/>
+        </w:rPr>
+        <w:t>Realizar una pagina principal en la cual se encuentren los siguientes elementos</w:t>
+      </w:r>
+      <w:bookmarkEnd w:id="0"/>
+      <w:r>
+        <w:t>.</w:t>
       </w:r>
     </w:p>
     <w:p>
@@ -535,15 +543,7 @@
         <w:rPr>
           <w:strike/>
         </w:rPr>
-        <w:t>El lista</w:t>
-      </w:r>
-      <w:bookmarkStart w:id="0" w:name="_GoBack"/>
-      <w:bookmarkEnd w:id="0"/>
-      <w:r>
-        <w:rPr>
-          <w:strike/>
-        </w:rPr>
-        <w:t xml:space="preserve">do de estos se podrá observar desde la pantalla de administración. </w:t>
+        <w:t xml:space="preserve">El listado de estos se podrá observar desde la pantalla de administración. </w:t>
       </w:r>
     </w:p>
     <w:p>

</xml_diff>